<commit_message>
Completes session 6 workshop manual.
</commit_message>
<xml_diff>
--- a/Labs/C-Workshop-S6.docx
+++ b/Labs/C-Workshop-S6.docx
@@ -885,7 +885,6 @@
       <w:pPr>
         <w:jc w:val="both"/>
         <w:rPr>
-          <w:rFonts w:hint="cs"/>
           <w:lang w:bidi="fa-IR"/>
         </w:rPr>
       </w:pPr>
@@ -1149,26 +1148,703 @@
         </w:rPr>
         <w:t>, n, pass);</w:t>
       </w:r>
+    </w:p>
+    <w:p>
+      <w:pPr>
+        <w:bidi/>
+        <w:jc w:val="both"/>
+        <w:rPr>
+          <w:lang w:bidi="fa-IR"/>
+        </w:rPr>
+      </w:pPr>
+      <w:r>
+        <w:rPr>
+          <w:rFonts w:hint="cs"/>
+          <w:rtl/>
+          <w:lang w:bidi="fa-IR"/>
+        </w:rPr>
+        <w:t>در مورد آن با مدرس کارگاه خود صحبت کنید.</w:t>
+      </w:r>
+    </w:p>
+    <w:p>
+      <w:pPr>
+        <w:bidi/>
+        <w:jc w:val="both"/>
+        <w:rPr>
+          <w:lang w:bidi="fa-IR"/>
+        </w:rPr>
+      </w:pPr>
+      <w:r>
+        <w:rPr>
+          <w:rFonts w:hint="cs"/>
+          <w:rtl/>
+          <w:lang w:bidi="fa-IR"/>
+        </w:rPr>
+        <w:t xml:space="preserve">۳. </w:t>
+      </w:r>
+      <w:r>
+        <w:rPr>
+          <w:rFonts w:hint="cs"/>
+          <w:rtl/>
+          <w:lang w:bidi="fa-IR"/>
+        </w:rPr>
+        <w:t>تفاوت بین دستورات زیر در چه موردی می‌باشد؟</w:t>
+      </w:r>
+    </w:p>
+    <w:p>
+      <w:pPr>
+        <w:shd w:val="clear" w:color="auto" w:fill="1E1E1E"/>
+        <w:spacing w:after="0" w:line="285" w:lineRule="atLeast"/>
+        <w:rPr>
+          <w:rFonts w:ascii="Consolas" w:eastAsia="Times New Roman" w:hAnsi="Consolas" w:cs="Times New Roman"/>
+          <w:color w:val="D4D4D4"/>
+          <w:sz w:val="21"/>
+          <w:szCs w:val="21"/>
+        </w:rPr>
+      </w:pPr>
+      <w:r>
+        <w:rPr>
+          <w:rFonts w:ascii="Consolas" w:eastAsia="Times New Roman" w:hAnsi="Consolas" w:cs="Times New Roman"/>
+          <w:color w:val="D4D4D4"/>
+          <w:sz w:val="21"/>
+          <w:szCs w:val="21"/>
+        </w:rPr>
+        <w:t xml:space="preserve">    </w:t>
+      </w:r>
+      <w:r>
+        <w:rPr>
+          <w:rFonts w:ascii="Consolas" w:eastAsia="Times New Roman" w:hAnsi="Consolas" w:cs="Times New Roman"/>
+          <w:color w:val="569CD6"/>
+          <w:sz w:val="21"/>
+          <w:szCs w:val="21"/>
+        </w:rPr>
+        <w:t>char</w:t>
+      </w:r>
+      <w:r>
+        <w:rPr>
+          <w:rFonts w:ascii="Consolas" w:eastAsia="Times New Roman" w:hAnsi="Consolas" w:cs="Times New Roman"/>
+          <w:color w:val="D4D4D4"/>
+          <w:sz w:val="21"/>
+          <w:szCs w:val="21"/>
+        </w:rPr>
+        <w:t xml:space="preserve"> c1 = </w:t>
+      </w:r>
+      <w:proofErr w:type="spellStart"/>
+      <w:proofErr w:type="gramStart"/>
+      <w:r>
+        <w:rPr>
+          <w:rFonts w:ascii="Consolas" w:eastAsia="Times New Roman" w:hAnsi="Consolas" w:cs="Times New Roman"/>
+          <w:color w:val="DCDCAA"/>
+          <w:sz w:val="21"/>
+          <w:szCs w:val="21"/>
+        </w:rPr>
+        <w:t>getchar</w:t>
+      </w:r>
+      <w:proofErr w:type="spellEnd"/>
+      <w:r>
+        <w:rPr>
+          <w:rFonts w:ascii="Consolas" w:eastAsia="Times New Roman" w:hAnsi="Consolas" w:cs="Times New Roman"/>
+          <w:color w:val="D4D4D4"/>
+          <w:sz w:val="21"/>
+          <w:szCs w:val="21"/>
+        </w:rPr>
+        <w:t>(</w:t>
+      </w:r>
+      <w:proofErr w:type="gramEnd"/>
+      <w:r>
+        <w:rPr>
+          <w:rFonts w:ascii="Consolas" w:eastAsia="Times New Roman" w:hAnsi="Consolas" w:cs="Times New Roman"/>
+          <w:color w:val="D4D4D4"/>
+          <w:sz w:val="21"/>
+          <w:szCs w:val="21"/>
+        </w:rPr>
+        <w:t>);</w:t>
+      </w:r>
+    </w:p>
+    <w:p>
+      <w:pPr>
+        <w:bidi/>
+        <w:jc w:val="both"/>
+        <w:rPr>
+          <w:rtl/>
+          <w:lang w:bidi="fa-IR"/>
+        </w:rPr>
+      </w:pPr>
+    </w:p>
+    <w:p>
+      <w:pPr>
+        <w:shd w:val="clear" w:color="auto" w:fill="1E1E1E"/>
+        <w:spacing w:after="0" w:line="285" w:lineRule="atLeast"/>
+        <w:rPr>
+          <w:rFonts w:ascii="Consolas" w:eastAsia="Times New Roman" w:hAnsi="Consolas" w:cs="Times New Roman"/>
+          <w:color w:val="D4D4D4"/>
+          <w:sz w:val="21"/>
+          <w:szCs w:val="21"/>
+        </w:rPr>
+      </w:pPr>
+      <w:r>
+        <w:rPr>
+          <w:rFonts w:ascii="Consolas" w:eastAsia="Times New Roman" w:hAnsi="Consolas" w:cs="Times New Roman"/>
+          <w:color w:val="D4D4D4"/>
+          <w:sz w:val="21"/>
+          <w:szCs w:val="21"/>
+        </w:rPr>
+        <w:t xml:space="preserve">    </w:t>
+      </w:r>
+      <w:r>
+        <w:rPr>
+          <w:rFonts w:ascii="Consolas" w:eastAsia="Times New Roman" w:hAnsi="Consolas" w:cs="Times New Roman"/>
+          <w:color w:val="569CD6"/>
+          <w:sz w:val="21"/>
+          <w:szCs w:val="21"/>
+        </w:rPr>
+        <w:t>char</w:t>
+      </w:r>
+      <w:r>
+        <w:rPr>
+          <w:rFonts w:ascii="Consolas" w:eastAsia="Times New Roman" w:hAnsi="Consolas" w:cs="Times New Roman"/>
+          <w:color w:val="D4D4D4"/>
+          <w:sz w:val="21"/>
+          <w:szCs w:val="21"/>
+        </w:rPr>
+        <w:t xml:space="preserve"> c2;</w:t>
+      </w:r>
+    </w:p>
+    <w:p>
+      <w:pPr>
+        <w:shd w:val="clear" w:color="auto" w:fill="1E1E1E"/>
+        <w:spacing w:after="0" w:line="285" w:lineRule="atLeast"/>
+        <w:rPr>
+          <w:rFonts w:ascii="Consolas" w:eastAsia="Times New Roman" w:hAnsi="Consolas" w:cs="Times New Roman"/>
+          <w:color w:val="D4D4D4"/>
+          <w:sz w:val="21"/>
+          <w:szCs w:val="21"/>
+        </w:rPr>
+      </w:pPr>
+      <w:r>
+        <w:rPr>
+          <w:rFonts w:ascii="Consolas" w:eastAsia="Times New Roman" w:hAnsi="Consolas" w:cs="Times New Roman"/>
+          <w:color w:val="D4D4D4"/>
+          <w:sz w:val="21"/>
+          <w:szCs w:val="21"/>
+        </w:rPr>
+        <w:t xml:space="preserve">    </w:t>
+      </w:r>
+      <w:proofErr w:type="spellStart"/>
+      <w:proofErr w:type="gramStart"/>
+      <w:r>
+        <w:rPr>
+          <w:rFonts w:ascii="Consolas" w:eastAsia="Times New Roman" w:hAnsi="Consolas" w:cs="Times New Roman"/>
+          <w:color w:val="DCDCAA"/>
+          <w:sz w:val="21"/>
+          <w:szCs w:val="21"/>
+        </w:rPr>
+        <w:t>printf</w:t>
+      </w:r>
+      <w:proofErr w:type="spellEnd"/>
+      <w:r>
+        <w:rPr>
+          <w:rFonts w:ascii="Consolas" w:eastAsia="Times New Roman" w:hAnsi="Consolas" w:cs="Times New Roman"/>
+          <w:color w:val="D4D4D4"/>
+          <w:sz w:val="21"/>
+          <w:szCs w:val="21"/>
+        </w:rPr>
+        <w:t>(</w:t>
+      </w:r>
+      <w:proofErr w:type="gramEnd"/>
+      <w:r>
+        <w:rPr>
+          <w:rFonts w:ascii="Consolas" w:eastAsia="Times New Roman" w:hAnsi="Consolas" w:cs="Times New Roman"/>
+          <w:color w:val="CE9178"/>
+          <w:sz w:val="21"/>
+          <w:szCs w:val="21"/>
+        </w:rPr>
+        <w:t>"%c"</w:t>
+      </w:r>
+      <w:r>
+        <w:rPr>
+          <w:rFonts w:ascii="Consolas" w:eastAsia="Times New Roman" w:hAnsi="Consolas" w:cs="Times New Roman"/>
+          <w:color w:val="D4D4D4"/>
+          <w:sz w:val="21"/>
+          <w:szCs w:val="21"/>
+        </w:rPr>
+        <w:t>, &amp;c2);</w:t>
+      </w:r>
+    </w:p>
+    <w:p>
+      <w:pPr>
+        <w:bidi/>
+        <w:jc w:val="both"/>
+        <w:rPr>
+          <w:rtl/>
+          <w:lang w:bidi="fa-IR"/>
+        </w:rPr>
+      </w:pPr>
+    </w:p>
+    <w:p>
+      <w:pPr>
+        <w:bidi/>
+        <w:jc w:val="both"/>
+        <w:rPr>
+          <w:rtl/>
+          <w:lang w:bidi="fa-IR"/>
+        </w:rPr>
+      </w:pPr>
+      <w:r>
+        <w:rPr>
+          <w:rFonts w:hint="cs"/>
+          <w:rtl/>
+          <w:lang w:bidi="fa-IR"/>
+        </w:rPr>
+        <w:t>به نظر شما از این دستورات در چه مواردی می‌توان استفاده کرد؟</w:t>
+      </w:r>
+    </w:p>
+    <w:p>
+      <w:pPr>
+        <w:bidi/>
+        <w:jc w:val="both"/>
+        <w:rPr>
+          <w:rtl/>
+          <w:lang w:bidi="fa-IR"/>
+        </w:rPr>
+      </w:pPr>
+      <w:r>
+        <w:rPr>
+          <w:rFonts w:hint="cs"/>
+          <w:rtl/>
+          <w:lang w:bidi="fa-IR"/>
+        </w:rPr>
+        <w:t xml:space="preserve">۴. ماشین حساب کوچک </w:t>
+      </w:r>
+      <w:r>
+        <w:rPr>
+          <w:rtl/>
+          <w:lang w:bidi="fa-IR"/>
+        </w:rPr>
+        <w:t>–</w:t>
+      </w:r>
+      <w:r>
+        <w:rPr>
+          <w:rFonts w:hint="cs"/>
+          <w:rtl/>
+          <w:lang w:bidi="fa-IR"/>
+        </w:rPr>
+        <w:t xml:space="preserve"> می‌خواهیم برنامه‌ی یک ماشین حساب ماتریسی کوچک را بنویسیم. این ماشین حساب عملیات‌های ضرب، جمع و تفریق بر روی ماتریس‌های ۲ در ۲ انجام می‌دهد.</w:t>
+      </w:r>
+      <w:r>
+        <w:rPr>
+          <w:rFonts w:hint="cs"/>
+          <w:rtl/>
+          <w:lang w:bidi="fa-IR"/>
+        </w:rPr>
+        <w:t xml:space="preserve"> در ادامه به توصیف چگونگی عملکرد این ماشین‌حساب می‌پردازیم. توجه شود که آنجه با رنگ آبی مشخص شده است توسط برنامه چاپ می‌شود و آنچه با رنگ سیاه مشخص شده است توسط کاربر وارد می‌گردد.</w:t>
+      </w:r>
+    </w:p>
+    <w:p>
+      <w:pPr>
+        <w:bidi/>
+        <w:jc w:val="both"/>
+        <w:rPr>
+          <w:rtl/>
+          <w:lang w:bidi="fa-IR"/>
+        </w:rPr>
+      </w:pPr>
+      <w:r>
+        <w:rPr>
+          <w:rFonts w:hint="cs"/>
+          <w:rtl/>
+          <w:lang w:bidi="fa-IR"/>
+        </w:rPr>
+        <w:t xml:space="preserve">کاربر در ابتدا به صورت </w:t>
+      </w:r>
+      <w:r>
+        <w:rPr>
+          <w:rFonts w:hint="cs"/>
+          <w:rtl/>
+          <w:lang w:bidi="fa-IR"/>
+        </w:rPr>
+        <w:t xml:space="preserve">زیر </w:t>
+      </w:r>
+      <w:r>
+        <w:rPr>
+          <w:rFonts w:hint="cs"/>
+          <w:rtl/>
+          <w:lang w:bidi="fa-IR"/>
+        </w:rPr>
+        <w:t>ماتریس اول را وارد می‌کند:</w:t>
+      </w:r>
+    </w:p>
+    <w:p>
+      <w:pPr>
+        <w:jc w:val="both"/>
+        <w:rPr>
+          <w:lang w:bidi="fa-IR"/>
+        </w:rPr>
+      </w:pPr>
+      <w:r>
+        <w:rPr>
+          <w:color w:val="00B0F0"/>
+          <w:lang w:bidi="fa-IR"/>
+        </w:rPr>
+        <w:t>X11:</w:t>
+      </w:r>
+      <w:r>
+        <w:rPr>
+          <w:lang w:bidi="fa-IR"/>
+        </w:rPr>
+        <w:t xml:space="preserve"> 10</w:t>
+      </w:r>
+    </w:p>
+    <w:p>
+      <w:pPr>
+        <w:jc w:val="both"/>
+        <w:rPr>
+          <w:lang w:bidi="fa-IR"/>
+        </w:rPr>
+      </w:pPr>
+      <w:r>
+        <w:rPr>
+          <w:color w:val="00B0F0"/>
+          <w:lang w:bidi="fa-IR"/>
+        </w:rPr>
+        <w:t>X12:</w:t>
+      </w:r>
+      <w:r>
+        <w:rPr>
+          <w:lang w:bidi="fa-IR"/>
+        </w:rPr>
+        <w:t xml:space="preserve"> 10</w:t>
+      </w:r>
+    </w:p>
+    <w:p>
+      <w:pPr>
+        <w:jc w:val="both"/>
+        <w:rPr>
+          <w:lang w:bidi="fa-IR"/>
+        </w:rPr>
+      </w:pPr>
+      <w:r>
+        <w:rPr>
+          <w:color w:val="00B0F0"/>
+          <w:lang w:bidi="fa-IR"/>
+        </w:rPr>
+        <w:t>X21:</w:t>
+      </w:r>
+      <w:r>
+        <w:rPr>
+          <w:lang w:bidi="fa-IR"/>
+        </w:rPr>
+        <w:t xml:space="preserve"> 20</w:t>
+      </w:r>
+    </w:p>
+    <w:p>
+      <w:pPr>
+        <w:jc w:val="both"/>
+        <w:rPr>
+          <w:rtl/>
+          <w:lang w:bidi="fa-IR"/>
+        </w:rPr>
+      </w:pPr>
+      <w:r>
+        <w:rPr>
+          <w:color w:val="00B0F0"/>
+          <w:lang w:bidi="fa-IR"/>
+        </w:rPr>
+        <w:t>X22:</w:t>
+      </w:r>
+      <w:r>
+        <w:rPr>
+          <w:lang w:bidi="fa-IR"/>
+        </w:rPr>
+        <w:t xml:space="preserve"> 20</w:t>
+      </w:r>
+    </w:p>
+    <w:p>
+      <w:pPr>
+        <w:bidi/>
+        <w:jc w:val="both"/>
+        <w:rPr>
+          <w:rtl/>
+          <w:lang w:bidi="fa-IR"/>
+        </w:rPr>
+      </w:pPr>
+      <w:r>
+        <w:rPr>
+          <w:rFonts w:hint="cs"/>
+          <w:rtl/>
+          <w:lang w:bidi="fa-IR"/>
+        </w:rPr>
+        <w:t>کاربر در ادامه به صورت زیر ماتریس دوم را وارد می‌کند:</w:t>
+      </w:r>
+    </w:p>
+    <w:p>
+      <w:pPr>
+        <w:jc w:val="both"/>
+        <w:rPr>
+          <w:lang w:bidi="fa-IR"/>
+        </w:rPr>
+      </w:pPr>
+      <w:r>
+        <w:rPr>
+          <w:color w:val="00B0F0"/>
+          <w:lang w:bidi="fa-IR"/>
+        </w:rPr>
+        <w:t>Y11:</w:t>
+      </w:r>
+      <w:r>
+        <w:rPr>
+          <w:lang w:bidi="fa-IR"/>
+        </w:rPr>
+        <w:t xml:space="preserve"> 10</w:t>
+      </w:r>
+    </w:p>
+    <w:p>
+      <w:pPr>
+        <w:jc w:val="both"/>
+        <w:rPr>
+          <w:lang w:bidi="fa-IR"/>
+        </w:rPr>
+      </w:pPr>
+      <w:r>
+        <w:rPr>
+          <w:color w:val="00B0F0"/>
+          <w:lang w:bidi="fa-IR"/>
+        </w:rPr>
+        <w:t>Y12:</w:t>
+      </w:r>
+      <w:r>
+        <w:rPr>
+          <w:lang w:bidi="fa-IR"/>
+        </w:rPr>
+        <w:t xml:space="preserve"> 10</w:t>
+      </w:r>
+    </w:p>
+    <w:p>
+      <w:pPr>
+        <w:jc w:val="both"/>
+        <w:rPr>
+          <w:lang w:bidi="fa-IR"/>
+        </w:rPr>
+      </w:pPr>
+      <w:r>
+        <w:rPr>
+          <w:color w:val="00B0F0"/>
+          <w:lang w:bidi="fa-IR"/>
+        </w:rPr>
+        <w:t>Y21:</w:t>
+      </w:r>
+      <w:r>
+        <w:rPr>
+          <w:lang w:bidi="fa-IR"/>
+        </w:rPr>
+        <w:t xml:space="preserve"> 10</w:t>
+      </w:r>
+    </w:p>
+    <w:p>
+      <w:pPr>
+        <w:jc w:val="both"/>
+        <w:rPr>
+          <w:rtl/>
+          <w:lang w:bidi="fa-IR"/>
+        </w:rPr>
+      </w:pPr>
+      <w:r>
+        <w:rPr>
+          <w:color w:val="00B0F0"/>
+          <w:lang w:bidi="fa-IR"/>
+        </w:rPr>
+        <w:lastRenderedPageBreak/>
+        <w:t>Y22:</w:t>
+      </w:r>
+      <w:r>
+        <w:rPr>
+          <w:lang w:bidi="fa-IR"/>
+        </w:rPr>
+        <w:t xml:space="preserve"> 10</w:t>
+      </w:r>
+    </w:p>
+    <w:p>
+      <w:pPr>
+        <w:bidi/>
+        <w:jc w:val="both"/>
+        <w:rPr>
+          <w:rtl/>
+          <w:lang w:bidi="fa-IR"/>
+        </w:rPr>
+      </w:pPr>
+      <w:r>
+        <w:rPr>
+          <w:rFonts w:hint="cs"/>
+          <w:rtl/>
+          <w:lang w:bidi="fa-IR"/>
+        </w:rPr>
+        <w:t>در نهایت منوی زیر به کاربر نمایش داده می‌شود:</w:t>
+      </w:r>
+    </w:p>
+    <w:p>
+      <w:pPr>
+        <w:pStyle w:val="ListParagraph"/>
+        <w:numPr>
+          <w:ilvl w:val="0"/>
+          <w:numId w:val="23"/>
+        </w:numPr>
+        <w:jc w:val="both"/>
+        <w:rPr>
+          <w:color w:val="00B0F0"/>
+          <w:lang w:bidi="fa-IR"/>
+        </w:rPr>
+      </w:pPr>
+      <w:r>
+        <w:rPr>
+          <w:color w:val="00B0F0"/>
+          <w:lang w:bidi="fa-IR"/>
+        </w:rPr>
+        <w:t>Sum</w:t>
+      </w:r>
+    </w:p>
+    <w:p>
+      <w:pPr>
+        <w:pStyle w:val="ListParagraph"/>
+        <w:numPr>
+          <w:ilvl w:val="0"/>
+          <w:numId w:val="23"/>
+        </w:numPr>
+        <w:jc w:val="both"/>
+        <w:rPr>
+          <w:color w:val="00B0F0"/>
+          <w:lang w:bidi="fa-IR"/>
+        </w:rPr>
+      </w:pPr>
+      <w:r>
+        <w:rPr>
+          <w:color w:val="00B0F0"/>
+          <w:lang w:bidi="fa-IR"/>
+        </w:rPr>
+        <w:t>Difference</w:t>
+      </w:r>
+    </w:p>
+    <w:p>
+      <w:pPr>
+        <w:pStyle w:val="ListParagraph"/>
+        <w:numPr>
+          <w:ilvl w:val="0"/>
+          <w:numId w:val="23"/>
+        </w:numPr>
+        <w:jc w:val="both"/>
+        <w:rPr>
+          <w:color w:val="00B0F0"/>
+          <w:lang w:bidi="fa-IR"/>
+        </w:rPr>
+      </w:pPr>
+      <w:r>
+        <w:rPr>
+          <w:color w:val="00B0F0"/>
+          <w:lang w:bidi="fa-IR"/>
+        </w:rPr>
+        <w:t>Multipli</w:t>
+      </w:r>
       <w:bookmarkStart w:id="0" w:name="_GoBack"/>
       <w:bookmarkEnd w:id="0"/>
+      <w:r>
+        <w:rPr>
+          <w:color w:val="00B0F0"/>
+          <w:lang w:bidi="fa-IR"/>
+        </w:rPr>
+        <w:t>cation</w:t>
+      </w:r>
     </w:p>
     <w:p>
       <w:pPr>
         <w:bidi/>
         <w:jc w:val="both"/>
         <w:rPr>
+          <w:rtl/>
+          <w:lang w:bidi="fa-IR"/>
+        </w:rPr>
+      </w:pPr>
+      <w:r>
+        <w:rPr>
           <w:rFonts w:hint="cs"/>
           <w:rtl/>
           <w:lang w:bidi="fa-IR"/>
         </w:rPr>
-      </w:pPr>
+        <w:t xml:space="preserve">کاربر یک گزینه را انتخاب می‌کند و در نهایت نتیجه‌ی آن گزینه را می‌بیند، مثلا اگر کاربر گزینه‌ی </w:t>
+      </w:r>
+      <w:r>
+        <w:rPr>
+          <w:lang w:bidi="fa-IR"/>
+        </w:rPr>
+        <w:t>C</w:t>
+      </w:r>
       <w:r>
         <w:rPr>
           <w:rFonts w:hint="cs"/>
           <w:rtl/>
           <w:lang w:bidi="fa-IR"/>
         </w:rPr>
-        <w:t>در مورد آن با مدرس کارگاه خود صحبت کنید.</w:t>
+        <w:t xml:space="preserve"> را انتخاب کند:</w:t>
+      </w:r>
+    </w:p>
+    <w:p>
+      <w:pPr>
+        <w:jc w:val="both"/>
+        <w:rPr>
+          <w:color w:val="00B0F0"/>
+          <w:lang w:bidi="fa-IR"/>
+        </w:rPr>
+      </w:pPr>
+      <w:r>
+        <w:rPr>
+          <w:color w:val="00B0F0"/>
+          <w:lang w:bidi="fa-IR"/>
+        </w:rPr>
+        <w:t>&lt;X11*Y11+X12*Y21&gt;, &lt;X11*Y12+X12*Y22&gt;, &lt;X21*Y11+X22*Y21&gt;, &lt;X21*Y12+X22*Y22&gt;</w:t>
+      </w:r>
+    </w:p>
+    <w:p>
+      <w:pPr>
+        <w:bidi/>
+        <w:jc w:val="both"/>
+        <w:rPr>
+          <w:rFonts w:hint="cs"/>
+          <w:lang w:bidi="fa-IR"/>
+        </w:rPr>
+      </w:pPr>
+      <w:r>
+        <w:rPr>
+          <w:rFonts w:hint="cs"/>
+          <w:rtl/>
+          <w:lang w:bidi="fa-IR"/>
+        </w:rPr>
+        <w:t xml:space="preserve">و سایر موارد نیز به همین ترتیب خواهد بود. دقت کنید که می‌بایست فرمت ورودی و خروجی شما به ترتیب باشد که بحث شده است و اعداد ورودی شما نیز حقیقی و از نوع </w:t>
+      </w:r>
+      <w:r>
+        <w:rPr>
+          <w:lang w:bidi="fa-IR"/>
+        </w:rPr>
+        <w:t>double</w:t>
+      </w:r>
+      <w:r>
+        <w:rPr>
+          <w:rFonts w:hint="cs"/>
+          <w:rtl/>
+          <w:lang w:bidi="fa-IR"/>
+        </w:rPr>
+        <w:t xml:space="preserve"> می‌باشند. خروجی‌ها را نیز به صورت حقیقی و از نوع </w:t>
+      </w:r>
+      <w:r>
+        <w:rPr>
+          <w:lang w:bidi="fa-IR"/>
+        </w:rPr>
+        <w:t>double</w:t>
+      </w:r>
+      <w:r>
+        <w:rPr>
+          <w:rFonts w:hint="cs"/>
+          <w:rtl/>
+          <w:lang w:bidi="fa-IR"/>
+        </w:rPr>
+        <w:t xml:space="preserve"> در نظر گرفته و آن‌ها را با دو رقم اعشار چاپ کنید.</w:t>
       </w:r>
     </w:p>
     <w:sectPr>
@@ -1595,7 +2271,7 @@
         <w:rtl/>
         <w:lang w:bidi="fa-IR"/>
       </w:rPr>
-      <w:t>پنجم</w:t>
+      <w:t>ششم</w:t>
     </w:r>
   </w:p>
   <w:p>
@@ -2301,6 +2977,95 @@
     </w:lvl>
   </w:abstractNum>
   <w:abstractNum w:abstractNumId="7" w15:restartNumberingAfterBreak="0">
+    <w:nsid w:val="304C00B6"/>
+    <w:multiLevelType w:val="hybridMultilevel"/>
+    <w:tmpl w:val="BF1E7534"/>
+    <w:lvl w:ilvl="0" w:tplc="726870A4">
+      <w:start w:val="1"/>
+      <w:numFmt w:val="upperLetter"/>
+      <w:lvlText w:val="%1)"/>
+      <w:lvlJc w:val="left"/>
+      <w:pPr>
+        <w:ind w:left="720" w:hanging="360"/>
+      </w:pPr>
+      <w:rPr>
+        <w:rFonts w:hint="default"/>
+      </w:rPr>
+    </w:lvl>
+    <w:lvl w:ilvl="1" w:tplc="04090019" w:tentative="1">
+      <w:start w:val="1"/>
+      <w:numFmt w:val="lowerLetter"/>
+      <w:lvlText w:val="%2."/>
+      <w:lvlJc w:val="left"/>
+      <w:pPr>
+        <w:ind w:left="1440" w:hanging="360"/>
+      </w:pPr>
+    </w:lvl>
+    <w:lvl w:ilvl="2" w:tplc="0409001B" w:tentative="1">
+      <w:start w:val="1"/>
+      <w:numFmt w:val="lowerRoman"/>
+      <w:lvlText w:val="%3."/>
+      <w:lvlJc w:val="right"/>
+      <w:pPr>
+        <w:ind w:left="2160" w:hanging="180"/>
+      </w:pPr>
+    </w:lvl>
+    <w:lvl w:ilvl="3" w:tplc="0409000F" w:tentative="1">
+      <w:start w:val="1"/>
+      <w:numFmt w:val="decimal"/>
+      <w:lvlText w:val="%4."/>
+      <w:lvlJc w:val="left"/>
+      <w:pPr>
+        <w:ind w:left="2880" w:hanging="360"/>
+      </w:pPr>
+    </w:lvl>
+    <w:lvl w:ilvl="4" w:tplc="04090019" w:tentative="1">
+      <w:start w:val="1"/>
+      <w:numFmt w:val="lowerLetter"/>
+      <w:lvlText w:val="%5."/>
+      <w:lvlJc w:val="left"/>
+      <w:pPr>
+        <w:ind w:left="3600" w:hanging="360"/>
+      </w:pPr>
+    </w:lvl>
+    <w:lvl w:ilvl="5" w:tplc="0409001B" w:tentative="1">
+      <w:start w:val="1"/>
+      <w:numFmt w:val="lowerRoman"/>
+      <w:lvlText w:val="%6."/>
+      <w:lvlJc w:val="right"/>
+      <w:pPr>
+        <w:ind w:left="4320" w:hanging="180"/>
+      </w:pPr>
+    </w:lvl>
+    <w:lvl w:ilvl="6" w:tplc="0409000F" w:tentative="1">
+      <w:start w:val="1"/>
+      <w:numFmt w:val="decimal"/>
+      <w:lvlText w:val="%7."/>
+      <w:lvlJc w:val="left"/>
+      <w:pPr>
+        <w:ind w:left="5040" w:hanging="360"/>
+      </w:pPr>
+    </w:lvl>
+    <w:lvl w:ilvl="7" w:tplc="04090019" w:tentative="1">
+      <w:start w:val="1"/>
+      <w:numFmt w:val="lowerLetter"/>
+      <w:lvlText w:val="%8."/>
+      <w:lvlJc w:val="left"/>
+      <w:pPr>
+        <w:ind w:left="5760" w:hanging="360"/>
+      </w:pPr>
+    </w:lvl>
+    <w:lvl w:ilvl="8" w:tplc="0409001B" w:tentative="1">
+      <w:start w:val="1"/>
+      <w:numFmt w:val="lowerRoman"/>
+      <w:lvlText w:val="%9."/>
+      <w:lvlJc w:val="right"/>
+      <w:pPr>
+        <w:ind w:left="6480" w:hanging="180"/>
+      </w:pPr>
+    </w:lvl>
+  </w:abstractNum>
+  <w:abstractNum w:abstractNumId="8" w15:restartNumberingAfterBreak="0">
     <w:nsid w:val="31C05BCB"/>
     <w:multiLevelType w:val="hybridMultilevel"/>
     <w:tmpl w:val="6AB2A402"/>
@@ -2437,7 +3202,7 @@
       </w:rPr>
     </w:lvl>
   </w:abstractNum>
-  <w:abstractNum w:abstractNumId="8" w15:restartNumberingAfterBreak="0">
+  <w:abstractNum w:abstractNumId="9" w15:restartNumberingAfterBreak="0">
     <w:nsid w:val="361A46FC"/>
     <w:multiLevelType w:val="hybridMultilevel"/>
     <w:tmpl w:val="08424CC6"/>
@@ -2549,7 +3314,7 @@
       </w:rPr>
     </w:lvl>
   </w:abstractNum>
-  <w:abstractNum w:abstractNumId="9" w15:restartNumberingAfterBreak="0">
+  <w:abstractNum w:abstractNumId="10" w15:restartNumberingAfterBreak="0">
     <w:nsid w:val="382E6D37"/>
     <w:multiLevelType w:val="hybridMultilevel"/>
     <w:tmpl w:val="A5286DAA"/>
@@ -2661,7 +3426,7 @@
       </w:rPr>
     </w:lvl>
   </w:abstractNum>
-  <w:abstractNum w:abstractNumId="10" w15:restartNumberingAfterBreak="0">
+  <w:abstractNum w:abstractNumId="11" w15:restartNumberingAfterBreak="0">
     <w:nsid w:val="39A05F2E"/>
     <w:multiLevelType w:val="hybridMultilevel"/>
     <w:tmpl w:val="5C8C04C8"/>
@@ -2774,7 +3539,7 @@
       </w:rPr>
     </w:lvl>
   </w:abstractNum>
-  <w:abstractNum w:abstractNumId="11" w15:restartNumberingAfterBreak="0">
+  <w:abstractNum w:abstractNumId="12" w15:restartNumberingAfterBreak="0">
     <w:nsid w:val="39D31EC4"/>
     <w:multiLevelType w:val="hybridMultilevel"/>
     <w:tmpl w:val="E17C0C92"/>
@@ -2886,7 +3651,7 @@
       </w:rPr>
     </w:lvl>
   </w:abstractNum>
-  <w:abstractNum w:abstractNumId="12" w15:restartNumberingAfterBreak="0">
+  <w:abstractNum w:abstractNumId="13" w15:restartNumberingAfterBreak="0">
     <w:nsid w:val="48D02130"/>
     <w:multiLevelType w:val="hybridMultilevel"/>
     <w:tmpl w:val="A9220252"/>
@@ -2972,7 +3737,7 @@
       </w:pPr>
     </w:lvl>
   </w:abstractNum>
-  <w:abstractNum w:abstractNumId="13" w15:restartNumberingAfterBreak="0">
+  <w:abstractNum w:abstractNumId="14" w15:restartNumberingAfterBreak="0">
     <w:nsid w:val="49DE18CD"/>
     <w:multiLevelType w:val="hybridMultilevel"/>
     <w:tmpl w:val="93DCE982"/>
@@ -3085,7 +3850,7 @@
       </w:rPr>
     </w:lvl>
   </w:abstractNum>
-  <w:abstractNum w:abstractNumId="14" w15:restartNumberingAfterBreak="0">
+  <w:abstractNum w:abstractNumId="15" w15:restartNumberingAfterBreak="0">
     <w:nsid w:val="4ACD580E"/>
     <w:multiLevelType w:val="hybridMultilevel"/>
     <w:tmpl w:val="0DC4837E"/>
@@ -3197,7 +3962,7 @@
       </w:rPr>
     </w:lvl>
   </w:abstractNum>
-  <w:abstractNum w:abstractNumId="15" w15:restartNumberingAfterBreak="0">
+  <w:abstractNum w:abstractNumId="16" w15:restartNumberingAfterBreak="0">
     <w:nsid w:val="57837F37"/>
     <w:multiLevelType w:val="hybridMultilevel"/>
     <w:tmpl w:val="FBFCAEC0"/>
@@ -3286,7 +4051,7 @@
       </w:pPr>
     </w:lvl>
   </w:abstractNum>
-  <w:abstractNum w:abstractNumId="16" w15:restartNumberingAfterBreak="0">
+  <w:abstractNum w:abstractNumId="17" w15:restartNumberingAfterBreak="0">
     <w:nsid w:val="59CB09C1"/>
     <w:multiLevelType w:val="hybridMultilevel"/>
     <w:tmpl w:val="48E02BFA"/>
@@ -3375,7 +4140,7 @@
       </w:pPr>
     </w:lvl>
   </w:abstractNum>
-  <w:abstractNum w:abstractNumId="17" w15:restartNumberingAfterBreak="0">
+  <w:abstractNum w:abstractNumId="18" w15:restartNumberingAfterBreak="0">
     <w:nsid w:val="5B215BBD"/>
     <w:multiLevelType w:val="hybridMultilevel"/>
     <w:tmpl w:val="5BD6BDE4"/>
@@ -3515,7 +4280,7 @@
       </w:rPr>
     </w:lvl>
   </w:abstractNum>
-  <w:abstractNum w:abstractNumId="18" w15:restartNumberingAfterBreak="0">
+  <w:abstractNum w:abstractNumId="19" w15:restartNumberingAfterBreak="0">
     <w:nsid w:val="6C76390E"/>
     <w:multiLevelType w:val="hybridMultilevel"/>
     <w:tmpl w:val="32B6D182"/>
@@ -3628,7 +4393,7 @@
       </w:rPr>
     </w:lvl>
   </w:abstractNum>
-  <w:abstractNum w:abstractNumId="19" w15:restartNumberingAfterBreak="0">
+  <w:abstractNum w:abstractNumId="20" w15:restartNumberingAfterBreak="0">
     <w:nsid w:val="6E6E3ABF"/>
     <w:multiLevelType w:val="hybridMultilevel"/>
     <w:tmpl w:val="E728A1B2"/>
@@ -3717,7 +4482,7 @@
       </w:pPr>
     </w:lvl>
   </w:abstractNum>
-  <w:abstractNum w:abstractNumId="20" w15:restartNumberingAfterBreak="0">
+  <w:abstractNum w:abstractNumId="21" w15:restartNumberingAfterBreak="0">
     <w:nsid w:val="725E45A6"/>
     <w:multiLevelType w:val="hybridMultilevel"/>
     <w:tmpl w:val="C1FEA1A4"/>
@@ -3829,7 +4594,7 @@
       </w:rPr>
     </w:lvl>
   </w:abstractNum>
-  <w:abstractNum w:abstractNumId="21" w15:restartNumberingAfterBreak="0">
+  <w:abstractNum w:abstractNumId="22" w15:restartNumberingAfterBreak="0">
     <w:nsid w:val="7FAC36EA"/>
     <w:multiLevelType w:val="hybridMultilevel"/>
     <w:tmpl w:val="ED4891C6"/>
@@ -3943,46 +4708,46 @@
     </w:lvl>
   </w:abstractNum>
   <w:num w:numId="1">
-    <w:abstractNumId w:val="7"/>
+    <w:abstractNumId w:val="8"/>
   </w:num>
   <w:num w:numId="2">
-    <w:abstractNumId w:val="17"/>
+    <w:abstractNumId w:val="18"/>
   </w:num>
   <w:num w:numId="3">
-    <w:abstractNumId w:val="14"/>
+    <w:abstractNumId w:val="15"/>
   </w:num>
   <w:num w:numId="4">
-    <w:abstractNumId w:val="11"/>
+    <w:abstractNumId w:val="12"/>
   </w:num>
   <w:num w:numId="5">
     <w:abstractNumId w:val="2"/>
   </w:num>
   <w:num w:numId="6">
-    <w:abstractNumId w:val="13"/>
+    <w:abstractNumId w:val="14"/>
   </w:num>
   <w:num w:numId="7">
-    <w:abstractNumId w:val="21"/>
+    <w:abstractNumId w:val="22"/>
   </w:num>
   <w:num w:numId="8">
-    <w:abstractNumId w:val="20"/>
+    <w:abstractNumId w:val="21"/>
   </w:num>
   <w:num w:numId="9">
     <w:abstractNumId w:val="3"/>
   </w:num>
   <w:num w:numId="10">
-    <w:abstractNumId w:val="15"/>
+    <w:abstractNumId w:val="16"/>
   </w:num>
   <w:num w:numId="11">
-    <w:abstractNumId w:val="12"/>
+    <w:abstractNumId w:val="13"/>
   </w:num>
   <w:num w:numId="12">
     <w:abstractNumId w:val="1"/>
   </w:num>
   <w:num w:numId="13">
-    <w:abstractNumId w:val="18"/>
+    <w:abstractNumId w:val="19"/>
   </w:num>
   <w:num w:numId="14">
-    <w:abstractNumId w:val="8"/>
+    <w:abstractNumId w:val="9"/>
   </w:num>
   <w:num w:numId="15">
     <w:abstractNumId w:val="4"/>
@@ -3991,7 +4756,7 @@
     <w:abstractNumId w:val="0"/>
   </w:num>
   <w:num w:numId="17">
-    <w:abstractNumId w:val="10"/>
+    <w:abstractNumId w:val="11"/>
   </w:num>
   <w:num w:numId="18">
     <w:abstractNumId w:val="6"/>
@@ -4000,13 +4765,16 @@
     <w:abstractNumId w:val="5"/>
   </w:num>
   <w:num w:numId="20">
-    <w:abstractNumId w:val="19"/>
+    <w:abstractNumId w:val="20"/>
   </w:num>
   <w:num w:numId="21">
-    <w:abstractNumId w:val="16"/>
+    <w:abstractNumId w:val="17"/>
   </w:num>
   <w:num w:numId="22">
-    <w:abstractNumId w:val="9"/>
+    <w:abstractNumId w:val="10"/>
+  </w:num>
+  <w:num w:numId="23">
+    <w:abstractNumId w:val="7"/>
   </w:num>
 </w:numbering>
 </file>
@@ -5480,7 +6248,7 @@
 </file>
 
 <file path=customXml/itemProps1.xml><?xml version="1.0" encoding="utf-8"?>
-<ds:datastoreItem xmlns:ds="http://schemas.openxmlformats.org/officeDocument/2006/customXml" ds:itemID="{D836EB75-86DF-40FB-86D4-DDDFD3D3B884}">
+<ds:datastoreItem xmlns:ds="http://schemas.openxmlformats.org/officeDocument/2006/customXml" ds:itemID="{76D01128-553C-465D-A29E-1DF0D552DC72}">
   <ds:schemaRefs>
     <ds:schemaRef ds:uri="http://schemas.openxmlformats.org/officeDocument/2006/bibliography"/>
   </ds:schemaRefs>

</xml_diff>